<commit_message>
Added pdf submission files. Removed unnecessary script files.
</commit_message>
<xml_diff>
--- a/FIT3179_Week_10.docx
+++ b/FIT3179_Week_10.docx
@@ -262,6 +262,7 @@
       <w:r>
         <w:rPr>
           <w:rFonts w:ascii="Open Sans" w:hAnsi="Open Sans" w:cs="Open Sans"/>
+          <w:noProof/>
         </w:rPr>
         <w:drawing>
           <wp:inline distT="0" distB="0" distL="0" distR="0" wp14:anchorId="2997C1AC" wp14:editId="22596B9D">
@@ -326,17 +327,23 @@
             <w:rStyle w:val="Hyperlink"/>
             <w:rFonts w:ascii="Open Sans" w:hAnsi="Open Sans" w:cs="Open Sans"/>
           </w:rPr>
-          <w:t>https://rpra-hul.github.io/FIT3179-Homework-Repo/</w:t>
+          <w:t>https://rpra-hul.github.io/fit31</w:t>
+        </w:r>
+        <w:r>
+          <w:rPr>
+            <w:rStyle w:val="Hyperlink"/>
+            <w:rFonts w:ascii="Open Sans" w:hAnsi="Open Sans" w:cs="Open Sans"/>
+          </w:rPr>
+          <w:t>7</w:t>
+        </w:r>
+        <w:r>
+          <w:rPr>
+            <w:rStyle w:val="Hyperlink"/>
+            <w:rFonts w:ascii="Open Sans" w:hAnsi="Open Sans" w:cs="Open Sans"/>
+          </w:rPr>
+          <w:t>9-week10-homework/</w:t>
         </w:r>
       </w:hyperlink>
-    </w:p>
-    <w:p>
-      <w:pPr>
-        <w:ind w:left="720" w:hanging="720"/>
-        <w:rPr>
-          <w:rFonts w:ascii="Open Sans" w:hAnsi="Open Sans" w:cs="Open Sans"/>
-        </w:rPr>
-      </w:pPr>
     </w:p>
     <w:p>
       <w:pPr>

</xml_diff>